<commit_message>
chore: add headings to report
</commit_message>
<xml_diff>
--- a/report.docx
+++ b/report.docx
@@ -6,15 +6,77 @@
       <w:pPr>
         <w:rPr>
           <w:rFonts w:ascii="Arial" w:hAnsi="Arial" w:cs="Arial"/>
+          <w:b/>
+          <w:bCs/>
           <w:lang w:val="en-US"/>
         </w:rPr>
       </w:pPr>
       <w:r>
         <w:rPr>
           <w:rFonts w:ascii="Arial" w:hAnsi="Arial" w:cs="Arial"/>
+          <w:b/>
+          <w:bCs/>
           <w:lang w:val="en-US"/>
         </w:rPr>
-        <w:t>This is some dummy text. Hi Augusto :)</w:t>
+        <w:t>Introduction</w:t>
+      </w:r>
+    </w:p>
+    <w:p>
+      <w:pPr>
+        <w:rPr>
+          <w:rFonts w:ascii="Arial" w:hAnsi="Arial" w:cs="Arial"/>
+          <w:b/>
+          <w:bCs/>
+          <w:lang w:val="en-US"/>
+        </w:rPr>
+      </w:pPr>
+    </w:p>
+    <w:p>
+      <w:pPr>
+        <w:rPr>
+          <w:rFonts w:ascii="Arial" w:hAnsi="Arial" w:cs="Arial"/>
+          <w:b/>
+          <w:bCs/>
+          <w:lang w:val="en-US"/>
+        </w:rPr>
+      </w:pPr>
+      <w:r>
+        <w:rPr>
+          <w:rFonts w:ascii="Arial" w:hAnsi="Arial" w:cs="Arial"/>
+          <w:b/>
+          <w:bCs/>
+          <w:lang w:val="en-US"/>
+        </w:rPr>
+        <w:t>Content Panes</w:t>
+      </w:r>
+    </w:p>
+    <w:p>
+      <w:pPr>
+        <w:rPr>
+          <w:rFonts w:ascii="Arial" w:hAnsi="Arial" w:cs="Arial"/>
+          <w:b/>
+          <w:bCs/>
+          <w:lang w:val="en-US"/>
+        </w:rPr>
+      </w:pPr>
+    </w:p>
+    <w:p>
+      <w:pPr>
+        <w:rPr>
+          <w:rFonts w:ascii="Arial" w:hAnsi="Arial" w:cs="Arial"/>
+          <w:b/>
+          <w:bCs/>
+          <w:lang w:val="en-US"/>
+        </w:rPr>
+      </w:pPr>
+      <w:r>
+        <w:rPr>
+          <w:rFonts w:ascii="Arial" w:hAnsi="Arial" w:cs="Arial"/>
+          <w:b/>
+          <w:bCs/>
+          <w:lang w:val="en-US"/>
+        </w:rPr>
+        <w:t>References</w:t>
       </w:r>
     </w:p>
     <w:sectPr>

</xml_diff>